<commit_message>
data: system for compiling raw data
</commit_message>
<xml_diff>
--- a/paper/submission/03/FINAL/Cook_response-to-comments.docx
+++ b/paper/submission/03/FINAL/Cook_response-to-comments.docx
@@ -625,19 +625,22 @@
               <w:pStyle w:val="Responsenoborder"/>
             </w:pPr>
             <w:r>
-              <w:t xml:space="preserve">To reduce </w:t>
-            </w:r>
-            <w:r>
-              <w:t>repetition</w:t>
-            </w:r>
-            <w:r>
-              <w:t>, we have decided to only describe the box plots upon their first use, in Fig. 4. W</w:t>
+              <w:t>W</w:t>
             </w:r>
             <w:r>
               <w:t>e include the following to explain the features</w:t>
             </w:r>
             <w:r>
-              <w:t xml:space="preserve"> of a box-plot</w:t>
+              <w:t xml:space="preserve"> of a box</w:t>
+            </w:r>
+            <w:r>
+              <w:t xml:space="preserve"> </w:t>
+            </w:r>
+            <w:r>
+              <w:t>plot</w:t>
+            </w:r>
+            <w:r>
+              <w:t xml:space="preserve"> in all relevant figure legends</w:t>
             </w:r>
             <w:r>
               <w:t>: “</w:t>
@@ -652,12 +655,24 @@
               <w:rPr>
                 <w:lang w:val="en-US"/>
               </w:rPr>
-              <w:t xml:space="preserve"> all </w:t>
+              <w:t xml:space="preserve"> </w:t>
             </w:r>
             <w:r>
               <w:rPr>
                 <w:lang w:val="en-US"/>
               </w:rPr>
+              <w:t>the</w:t>
+            </w:r>
+            <w:r>
+              <w:rPr>
+                <w:lang w:val="en-US"/>
+              </w:rPr>
+              <w:t xml:space="preserve"> </w:t>
+            </w:r>
+            <w:r>
+              <w:rPr>
+                <w:lang w:val="en-US"/>
+              </w:rPr>
               <w:t>box</w:t>
             </w:r>
             <w:r>
@@ -676,13 +691,13 @@
               <w:rPr>
                 <w:lang w:val="en-US"/>
               </w:rPr>
-              <w:t xml:space="preserve"> here and in other figures</w:t>
+              <w:t>,</w:t>
             </w:r>
             <w:r>
               <w:rPr>
                 <w:lang w:val="en-US"/>
               </w:rPr>
-              <w:t>, the box demarcations represent the 25</w:t>
+              <w:t xml:space="preserve"> the box demarcations represent the 25</w:t>
             </w:r>
             <w:r>
               <w:rPr>
@@ -721,14 +736,26 @@
               <w:rPr>
                 <w:lang w:val="en-US"/>
               </w:rPr>
-              <w:t xml:space="preserve"> percentiles and the </w:t>
+              <w:t xml:space="preserve"> percentiles</w:t>
             </w:r>
             <w:r>
               <w:rPr>
                 <w:lang w:val="en-US"/>
               </w:rPr>
+              <w:t>,</w:t>
+            </w:r>
+            <w:r>
+              <w:rPr>
+                <w:lang w:val="en-US"/>
+              </w:rPr>
+              <w:t xml:space="preserve"> and the whiskers extend from the box to the largest and smallest data points </w:t>
+            </w:r>
+            <w:r>
+              <w:rPr>
+                <w:lang w:val="en-US"/>
+              </w:rPr>
               <w:lastRenderedPageBreak/>
-              <w:t>whiskers extend from the box to the largest and smallest data points at most 1.5 times the inter-quartile range away</w:t>
+              <w:t>at most 1.5 times the inter-quartile range away</w:t>
             </w:r>
             <w:r>
               <w:rPr>
@@ -1087,6 +1114,7 @@
         <w:pStyle w:val="Heading3"/>
       </w:pPr>
       <w:r>
+        <w:lastRenderedPageBreak/>
         <w:t>EDITORIAL REQUESTS:</w:t>
       </w:r>
     </w:p>
@@ -1215,7 +1243,6 @@
         <w:ind w:left="720"/>
       </w:pPr>
       <w:r>
-        <w:lastRenderedPageBreak/>
         <w:t>“</w:t>
       </w:r>
       <w:r>
@@ -1287,6 +1314,7 @@
         <w:pStyle w:val="Editor"/>
       </w:pPr>
       <w:r>
+        <w:lastRenderedPageBreak/>
         <w:t>The abstract should briefly discuss the background and context of the work, followed by the major results and conclusions of the paper. The discussion of the current work should begin with "Here we report" or an equivalent phrase and should be written in the present tense. Please ensure your abstract conforms to this structure.</w:t>
       </w:r>
     </w:p>
@@ -1424,23 +1452,23 @@
         <w:pStyle w:val="Response"/>
       </w:pPr>
       <w:r>
+        <w:t>All genes have been italicized in both the main text and display items.</w:t>
+      </w:r>
+    </w:p>
+    <w:p>
+      <w:pPr>
+        <w:pStyle w:val="Editor"/>
+      </w:pPr>
+      <w:r>
+        <w:t>Please make sure that mathematical terms throughout your manuscript and Supplementary Information (including in figures, figure axes, and legends) conform strictly to the following guidelines. Equations must be supplied in editable format, and not as images. Scalar variables (e.g. x, V, χ) must be typeset in italic, whereas multi-letter variables and functions (e.g. log) must be formatted in roman. Vectors (such as the wavevector k or the magnetic field vector B) must be typeset in bold without italics.</w:t>
+      </w:r>
+    </w:p>
+    <w:p>
+      <w:pPr>
+        <w:pStyle w:val="Response"/>
+      </w:pPr>
+      <w:r>
         <w:lastRenderedPageBreak/>
-        <w:t>All genes have been italicized in both the main text and display items.</w:t>
-      </w:r>
-    </w:p>
-    <w:p>
-      <w:pPr>
-        <w:pStyle w:val="Editor"/>
-      </w:pPr>
-      <w:r>
-        <w:t>Please make sure that mathematical terms throughout your manuscript and Supplementary Information (including in figures, figure axes, and legends) conform strictly to the following guidelines. Equations must be supplied in editable format, and not as images. Scalar variables (e.g. x, V, χ) must be typeset in italic, whereas multi-letter variables and functions (e.g. log) must be formatted in roman. Vectors (such as the wavevector k or the magnetic field vector B) must be typeset in bold without italics.</w:t>
-      </w:r>
-    </w:p>
-    <w:p>
-      <w:pPr>
-        <w:pStyle w:val="Response"/>
-      </w:pPr>
-      <w:r>
         <w:t>We have double checked all mathematical terms in the main text and display items. In Fig. 2, we now use a “</w:t>
       </w:r>
       <w:r>
@@ -1586,58 +1614,58 @@
           <w:b/>
           <w:bCs/>
         </w:rPr>
+        <w:t>Please note that the data must be released publicly by the time you resubmit your final manuscript; we will not be able to accept your manuscript if the data are not publicly available.</w:t>
+      </w:r>
+    </w:p>
+    <w:p>
+      <w:pPr>
+        <w:pStyle w:val="Editor"/>
+      </w:pPr>
+      <w:r>
+        <w:t xml:space="preserve">In particular, please add a data availability statement along the following lines. </w:t>
+      </w:r>
+      <w:r>
+        <w:t>‘</w:t>
+      </w:r>
+      <w:r>
+        <w:t>The XX data are available in the YY database under accession code</w:t>
+      </w:r>
+      <w:r>
+        <w:t xml:space="preserve"> </w:t>
+      </w:r>
+      <w:r>
+        <w:t>ZZ [Add hyperlink here].</w:t>
+      </w:r>
+      <w:r>
+        <w:t>’</w:t>
+      </w:r>
+      <w:r>
+        <w:t xml:space="preserve"> Please add a sentence along these lines for each data set that you accessed. Please describe the type of data </w:t>
+      </w:r>
+      <w:proofErr w:type="spellStart"/>
+      <w:r>
+        <w:t>e.g</w:t>
+      </w:r>
+      <w:proofErr w:type="spellEnd"/>
+      <w:r>
+        <w:t xml:space="preserve"> WGS, WES. Please add a final clause to the data availability statement along the lines of </w:t>
+      </w:r>
+      <w:r>
+        <w:t>‘</w:t>
+      </w:r>
+      <w:r>
+        <w:t>The remaining data are available within the Article, Supplementary Information or available from the authors upon request</w:t>
+      </w:r>
+      <w:r>
+        <w:t>.’</w:t>
+      </w:r>
+    </w:p>
+    <w:p>
+      <w:pPr>
+        <w:pStyle w:val="Editor"/>
+      </w:pPr>
+      <w:r>
         <w:lastRenderedPageBreak/>
-        <w:t>Please note that the data must be released publicly by the time you resubmit your final manuscript; we will not be able to accept your manuscript if the data are not publicly available.</w:t>
-      </w:r>
-    </w:p>
-    <w:p>
-      <w:pPr>
-        <w:pStyle w:val="Editor"/>
-      </w:pPr>
-      <w:r>
-        <w:t xml:space="preserve">In particular, please add a data availability statement along the following lines. </w:t>
-      </w:r>
-      <w:r>
-        <w:t>‘</w:t>
-      </w:r>
-      <w:r>
-        <w:t>The XX data are available in the YY database under accession code</w:t>
-      </w:r>
-      <w:r>
-        <w:t xml:space="preserve"> </w:t>
-      </w:r>
-      <w:r>
-        <w:t>ZZ [Add hyperlink here].</w:t>
-      </w:r>
-      <w:r>
-        <w:t>’</w:t>
-      </w:r>
-      <w:r>
-        <w:t xml:space="preserve"> Please add a sentence along these lines for each data set that you accessed. Please describe the type of data </w:t>
-      </w:r>
-      <w:proofErr w:type="spellStart"/>
-      <w:r>
-        <w:t>e.g</w:t>
-      </w:r>
-      <w:proofErr w:type="spellEnd"/>
-      <w:r>
-        <w:t xml:space="preserve"> WGS, WES. Please add a final clause to the data availability statement along the lines of </w:t>
-      </w:r>
-      <w:r>
-        <w:t>‘</w:t>
-      </w:r>
-      <w:r>
-        <w:t>The remaining data are available within the Article, Supplementary Information or available from the authors upon request</w:t>
-      </w:r>
-      <w:r>
-        <w:t>.’</w:t>
-      </w:r>
-    </w:p>
-    <w:p>
-      <w:pPr>
-        <w:pStyle w:val="Editor"/>
-      </w:pPr>
-      <w:r>
         <w:t>Nature Research policies (</w:t>
       </w:r>
       <w:hyperlink r:id="rId15" w:history="1">
@@ -1815,41 +1843,41 @@
         <w:pStyle w:val="Response"/>
       </w:pPr>
       <w:r>
+        <w:t xml:space="preserve">We have expanded our “Data Availability” section to detail the availability and location of all the data sources used in this study. All data sets are already </w:t>
+      </w:r>
+      <w:r>
+        <w:t>publicly</w:t>
+      </w:r>
+      <w:r>
+        <w:t xml:space="preserve"> available. Links have been provided.</w:t>
+      </w:r>
+    </w:p>
+    <w:p>
+      <w:pPr>
+        <w:pStyle w:val="Editor"/>
+      </w:pPr>
+      <w:r>
+        <w:t xml:space="preserve">We strongly encourage authors to deposit all code or script associated with the paper in a persistent repository where they can be freely and enduringly accessed. For all studies developing new software or using custom code that is deemed central to the conclusions, a statement must be included, under the heading </w:t>
+      </w:r>
+      <w:r>
+        <w:t>‘</w:t>
+      </w:r>
+      <w:r>
+        <w:t>Code Availability</w:t>
+      </w:r>
+      <w:r>
+        <w:t>,’</w:t>
+      </w:r>
+      <w:r>
+        <w:t xml:space="preserve"> indicating whether and how the code can be accessed, including any restrictions to access. If the code can only be shared on request, please explain why in your Code Availability Statement and in your response here.</w:t>
+      </w:r>
+    </w:p>
+    <w:p>
+      <w:pPr>
+        <w:pStyle w:val="Editor"/>
+      </w:pPr>
+      <w:r>
         <w:lastRenderedPageBreak/>
-        <w:t xml:space="preserve">We have expanded our “Data Availability” section to detail the availability and location of all the data sources used in this study. All data sets are already </w:t>
-      </w:r>
-      <w:r>
-        <w:t>publicly</w:t>
-      </w:r>
-      <w:r>
-        <w:t xml:space="preserve"> available. Links have been provided.</w:t>
-      </w:r>
-    </w:p>
-    <w:p>
-      <w:pPr>
-        <w:pStyle w:val="Editor"/>
-      </w:pPr>
-      <w:r>
-        <w:t xml:space="preserve">We strongly encourage authors to deposit all code or script associated with the paper in a persistent repository where they can be freely and enduringly accessed. For all studies developing new software or using custom code that is deemed central to the conclusions, a statement must be included, under the heading </w:t>
-      </w:r>
-      <w:r>
-        <w:t>‘</w:t>
-      </w:r>
-      <w:r>
-        <w:t>Code Availability</w:t>
-      </w:r>
-      <w:r>
-        <w:t>,’</w:t>
-      </w:r>
-      <w:r>
-        <w:t xml:space="preserve"> indicating whether and how the code can be accessed, including any restrictions to access. If the code can only be shared on request, please explain why in your Code Availability Statement and in your response here.</w:t>
-      </w:r>
-    </w:p>
-    <w:p>
-      <w:pPr>
-        <w:pStyle w:val="Editor"/>
-      </w:pPr>
-      <w:r>
         <w:t xml:space="preserve">We notice that you have deposited your code in a </w:t>
       </w:r>
       <w:proofErr w:type="spellStart"/>
@@ -2021,37 +2049,37 @@
         <w:pStyle w:val="Heading4"/>
       </w:pPr>
       <w:r>
+        <w:t xml:space="preserve">SUPPLEMENTARY </w:t>
+      </w:r>
+      <w:r>
+        <w:t>INFORMATION</w:t>
+      </w:r>
+      <w:r>
+        <w:t xml:space="preserve"> (page 5 of our formatting instructions)</w:t>
+      </w:r>
+    </w:p>
+    <w:p>
+      <w:pPr>
+        <w:pStyle w:val="Editor"/>
+      </w:pPr>
+      <w:r>
+        <w:t>We do not edit Supplementary Information files; they will be uploaded with the published article as they are submitted with the final version of your manuscript. Any tracked changes should be removed from the file and the file should be provided as a PDF file. Supplementary Figures do not need to be provided separately.</w:t>
+      </w:r>
+    </w:p>
+    <w:p>
+      <w:pPr>
+        <w:pStyle w:val="Editor"/>
+      </w:pPr>
+      <w:r>
+        <w:t>Please supply legends for each Supplementary Movie/Audio/Data file in your response here (not in the Supplementary Information file). Please label each files as Supplementary Movie/Audio/Data 1, etc.</w:t>
+      </w:r>
+    </w:p>
+    <w:p>
+      <w:pPr>
+        <w:pStyle w:val="Response"/>
+      </w:pPr>
+      <w:r>
         <w:lastRenderedPageBreak/>
-        <w:t xml:space="preserve">SUPPLEMENTARY </w:t>
-      </w:r>
-      <w:r>
-        <w:t>INFORMATION</w:t>
-      </w:r>
-      <w:r>
-        <w:t xml:space="preserve"> (page 5 of our formatting instructions)</w:t>
-      </w:r>
-    </w:p>
-    <w:p>
-      <w:pPr>
-        <w:pStyle w:val="Editor"/>
-      </w:pPr>
-      <w:r>
-        <w:t>We do not edit Supplementary Information files; they will be uploaded with the published article as they are submitted with the final version of your manuscript. Any tracked changes should be removed from the file and the file should be provided as a PDF file. Supplementary Figures do not need to be provided separately.</w:t>
-      </w:r>
-    </w:p>
-    <w:p>
-      <w:pPr>
-        <w:pStyle w:val="Editor"/>
-      </w:pPr>
-      <w:r>
-        <w:t>Please supply legends for each Supplementary Movie/Audio/Data file in your response here (not in the Supplementary Information file). Please label each files as Supplementary Movie/Audio/Data 1, etc.</w:t>
-      </w:r>
-    </w:p>
-    <w:p>
-      <w:pPr>
-        <w:pStyle w:val="Response"/>
-      </w:pPr>
-      <w:r>
         <w:t>We have double-checked the Supplementary Figures and ensured the validity of the figure legends.</w:t>
       </w:r>
       <w:r>
@@ -2180,27 +2208,27 @@
         <w:pStyle w:val="Editor"/>
       </w:pPr>
       <w:r>
+        <w:t>W</w:t>
+      </w:r>
+      <w:r>
+        <w:t>hile we don’t have a strict reference limit &gt;80 is somewhat excessive, please do your best to reduce the number of references.</w:t>
+      </w:r>
+    </w:p>
+    <w:p>
+      <w:pPr>
+        <w:pStyle w:val="Response"/>
+      </w:pPr>
+      <w:r>
+        <w:t>While we understand that we have more citations than the average paper, we do not believe any of the citations we have included are frivolous or unnecessary. We hope you can understand than we have striven to be concise yet complete, resulting in a large list of references.</w:t>
+      </w:r>
+    </w:p>
+    <w:p/>
+    <w:p>
+      <w:pPr>
+        <w:pStyle w:val="Heading4"/>
+      </w:pPr>
+      <w:r>
         <w:lastRenderedPageBreak/>
-        <w:t>W</w:t>
-      </w:r>
-      <w:r>
-        <w:t>hile we don’t have a strict reference limit &gt;80 is somewhat excessive, please do your best to reduce the number of references.</w:t>
-      </w:r>
-    </w:p>
-    <w:p>
-      <w:pPr>
-        <w:pStyle w:val="Response"/>
-      </w:pPr>
-      <w:r>
-        <w:t>While we understand that we have more citations than the average paper, we do not believe any of the citations we have included are frivolous or unnecessary. We hope you can understand than we have striven to be concise yet complete, resulting in a large list of references.</w:t>
-      </w:r>
-    </w:p>
-    <w:p/>
-    <w:p>
-      <w:pPr>
-        <w:pStyle w:val="Heading4"/>
-      </w:pPr>
-      <w:r>
         <w:t>PUBLICATION</w:t>
       </w:r>
     </w:p>
@@ -4688,28 +4716,28 @@
 </file>
 
 <file path=customXml/item1.xml><?xml version="1.0" encoding="utf-8"?>
-<b:Sources xmlns:b="http://schemas.openxmlformats.org/officeDocument/2006/bibliography" xmlns="http://schemas.openxmlformats.org/officeDocument/2006/bibliography" SelectedStyle="/APASixthEditionOfficeOnline.xsl" StyleName="APA" Version="6"/>
-</file>
-
-<file path=customXml/item2.xml><?xml version="1.0" encoding="utf-8"?>
 <go:gDocsCustomXmlDataStorage xmlns:go="http://customooxmlschemas.google.com/" xmlns:r="http://schemas.openxmlformats.org/officeDocument/2006/relationships">
   <go:docsCustomData xmlns:go="http://customooxmlschemas.google.com/" roundtripDataSignature="AMtx7mixiIisTA6QLz+v9HOmpK9KL5ZrEg==">AMUW2mW76USSLWg3koRA2Ampv5Y5X0tr/WQQN0OtyI+24AFlHO3wAhZJ4AitFf2cvNJjTJSz4gleiSYiIcFv9x64I8Jq4sJfMt2jybkIcgH1yCi87J686gq0w0ffbYDBSzp8EyspoHdX</go:docsCustomData>
 </go:gDocsCustomXmlDataStorage>
 </file>
 
-<file path=customXml/itemProps1.xml><?xml version="1.0" encoding="utf-8"?>
-<ds:datastoreItem xmlns:ds="http://schemas.openxmlformats.org/officeDocument/2006/customXml" ds:itemID="{A51B3ECA-A967-6840-8CEF-0D1C9F4FB4FA}">
-  <ds:schemaRefs>
-    <ds:schemaRef ds:uri="http://schemas.openxmlformats.org/officeDocument/2006/bibliography"/>
-  </ds:schemaRefs>
-</ds:datastoreItem>
+<file path=customXml/item2.xml><?xml version="1.0" encoding="utf-8"?>
+<b:Sources xmlns:b="http://schemas.openxmlformats.org/officeDocument/2006/bibliography" xmlns="http://schemas.openxmlformats.org/officeDocument/2006/bibliography" SelectedStyle="/APASixthEditionOfficeOnline.xsl" StyleName="APA" Version="6"/>
 </file>
 
-<file path=customXml/itemProps2.xml><?xml version="1.0" encoding="utf-8"?>
+<file path=customXml/itemProps1.xml><?xml version="1.0" encoding="utf-8"?>
 <ds:datastoreItem xmlns:ds="http://schemas.openxmlformats.org/officeDocument/2006/customXml" ds:itemID="{11111111-1234-1234-1234-123412341234}">
   <ds:schemaRefs>
     <ds:schemaRef ds:uri="http://customooxmlschemas.google.com/"/>
     <ds:schemaRef ds:uri="http://schemas.openxmlformats.org/officeDocument/2006/relationships"/>
   </ds:schemaRefs>
 </ds:datastoreItem>
+</file>
+
+<file path=customXml/itemProps2.xml><?xml version="1.0" encoding="utf-8"?>
+<ds:datastoreItem xmlns:ds="http://schemas.openxmlformats.org/officeDocument/2006/customXml" ds:itemID="{A51B3ECA-A967-6840-8CEF-0D1C9F4FB4FA}">
+  <ds:schemaRefs>
+    <ds:schemaRef ds:uri="http://schemas.openxmlformats.org/officeDocument/2006/bibliography"/>
+  </ds:schemaRefs>
+</ds:datastoreItem>
 </file>
</xml_diff>